<commit_message>
Updates and new pdfs
</commit_message>
<xml_diff>
--- a/Documentation/DocumentationWordFiles/Alterations.docx
+++ b/Documentation/DocumentationWordFiles/Alterations.docx
@@ -19,233 +19,276 @@
         </w:rPr>
         <w:t>Alterations</w:t>
       </w:r>
+    </w:p>
+    <w:p>
+      <w:pPr>
+        <w:rPr>
+          <w:rFonts w:ascii="Courier New" w:hAnsi="Courier New" w:cs="Courier New"/>
+          <w:sz w:val="24"/>
+          <w:szCs w:val="24"/>
+        </w:rPr>
+      </w:pPr>
+      <w:r>
+        <w:rPr>
+          <w:rFonts w:ascii="Courier New" w:hAnsi="Courier New" w:cs="Courier New"/>
+          <w:sz w:val="24"/>
+          <w:szCs w:val="24"/>
+        </w:rPr>
+        <w:t xml:space="preserve">All deadlines for the course are now on Student Data Services. This means that all deadlines will be added to the </w:t>
+      </w:r>
+      <w:proofErr w:type="spellStart"/>
+      <w:r>
+        <w:rPr>
+          <w:rFonts w:ascii="Courier New" w:hAnsi="Courier New" w:cs="Courier New"/>
+          <w:sz w:val="24"/>
+          <w:szCs w:val="24"/>
+        </w:rPr>
+        <w:t>gantt</w:t>
+      </w:r>
+      <w:proofErr w:type="spellEnd"/>
+      <w:r>
+        <w:rPr>
+          <w:rFonts w:ascii="Courier New" w:hAnsi="Courier New" w:cs="Courier New"/>
+          <w:sz w:val="24"/>
+          <w:szCs w:val="24"/>
+        </w:rPr>
+        <w:t xml:space="preserve"> chart for all group members to see and plan their personal time accordingly.</w:t>
+      </w:r>
+    </w:p>
+    <w:p>
+      <w:pPr>
+        <w:rPr>
+          <w:rFonts w:ascii="Courier New" w:hAnsi="Courier New" w:cs="Courier New"/>
+          <w:sz w:val="24"/>
+          <w:szCs w:val="24"/>
+        </w:rPr>
+      </w:pPr>
+      <w:r>
+        <w:rPr>
+          <w:rFonts w:ascii="Courier New" w:hAnsi="Courier New" w:cs="Courier New"/>
+          <w:sz w:val="24"/>
+          <w:szCs w:val="24"/>
+        </w:rPr>
+        <w:t>Improvements to the meetings minutes are now done. This provides us with a better description of the previous meetings and future ones too.</w:t>
+      </w:r>
+    </w:p>
+    <w:p>
+      <w:pPr>
+        <w:rPr>
+          <w:rFonts w:ascii="Courier New" w:hAnsi="Courier New" w:cs="Courier New"/>
+          <w:sz w:val="24"/>
+          <w:szCs w:val="24"/>
+        </w:rPr>
+      </w:pPr>
+      <w:r>
+        <w:rPr>
+          <w:rFonts w:ascii="Courier New" w:hAnsi="Courier New" w:cs="Courier New"/>
+          <w:sz w:val="24"/>
+          <w:szCs w:val="24"/>
+        </w:rPr>
+        <w:t>General agreement to communicate more, e.g. Facebook group etc. We feel that if people need help they should ask, although this is the case now, we would like it to be more frequent regardless of how silly they think the question is. We encourage the asking of questions.</w:t>
+      </w:r>
+    </w:p>
+    <w:p>
+      <w:pPr>
+        <w:rPr>
+          <w:rFonts w:ascii="Courier New" w:hAnsi="Courier New" w:cs="Courier New"/>
+          <w:sz w:val="24"/>
+          <w:szCs w:val="24"/>
+        </w:rPr>
+      </w:pPr>
+      <w:r>
+        <w:rPr>
+          <w:rFonts w:ascii="Courier New" w:hAnsi="Courier New" w:cs="Courier New"/>
+          <w:sz w:val="24"/>
+          <w:szCs w:val="24"/>
+        </w:rPr>
+        <w:t xml:space="preserve">Increased the frequency of updating the group of any alterations through the Facebook group even though we can see the changes on </w:t>
+      </w:r>
+      <w:proofErr w:type="spellStart"/>
+      <w:r>
+        <w:rPr>
+          <w:rFonts w:ascii="Courier New" w:hAnsi="Courier New" w:cs="Courier New"/>
+          <w:sz w:val="24"/>
+          <w:szCs w:val="24"/>
+        </w:rPr>
+        <w:t>Gitlab</w:t>
+      </w:r>
+      <w:proofErr w:type="spellEnd"/>
+      <w:r>
+        <w:rPr>
+          <w:rFonts w:ascii="Courier New" w:hAnsi="Courier New" w:cs="Courier New"/>
+          <w:sz w:val="24"/>
+          <w:szCs w:val="24"/>
+        </w:rPr>
+        <w:t>. We need to make sure that edited documents and code is made known to the group.</w:t>
+      </w:r>
+    </w:p>
+    <w:p>
+      <w:pPr>
+        <w:rPr>
+          <w:rFonts w:ascii="Courier New" w:hAnsi="Courier New" w:cs="Courier New"/>
+          <w:sz w:val="24"/>
+          <w:szCs w:val="24"/>
+        </w:rPr>
+      </w:pPr>
+      <w:r>
+        <w:rPr>
+          <w:rFonts w:ascii="Courier New" w:hAnsi="Courier New" w:cs="Courier New"/>
+          <w:sz w:val="24"/>
+          <w:szCs w:val="24"/>
+        </w:rPr>
+        <w:t xml:space="preserve">More commenting, it would be a lot easier and faster to read and understand the code if there were more comments with an acceptable level of detail. </w:t>
+      </w:r>
+    </w:p>
+    <w:p>
+      <w:pPr>
+        <w:rPr>
+          <w:rFonts w:ascii="Courier New" w:hAnsi="Courier New" w:cs="Courier New"/>
+          <w:sz w:val="24"/>
+          <w:szCs w:val="24"/>
+        </w:rPr>
+      </w:pPr>
+      <w:r>
+        <w:rPr>
+          <w:rFonts w:ascii="Courier New" w:hAnsi="Courier New" w:cs="Courier New"/>
+          <w:sz w:val="24"/>
+          <w:szCs w:val="24"/>
+        </w:rPr>
+        <w:t xml:space="preserve">Problems with </w:t>
+      </w:r>
+      <w:proofErr w:type="spellStart"/>
+      <w:r>
+        <w:rPr>
+          <w:rFonts w:ascii="Courier New" w:hAnsi="Courier New" w:cs="Courier New"/>
+          <w:sz w:val="24"/>
+          <w:szCs w:val="24"/>
+        </w:rPr>
+        <w:t>Gitlab</w:t>
+      </w:r>
+      <w:proofErr w:type="spellEnd"/>
+      <w:r>
+        <w:rPr>
+          <w:rFonts w:ascii="Courier New" w:hAnsi="Courier New" w:cs="Courier New"/>
+          <w:sz w:val="24"/>
+          <w:szCs w:val="24"/>
+        </w:rPr>
+        <w:t xml:space="preserve"> so one of us is using raptor currently to get around it.</w:t>
+      </w:r>
+    </w:p>
+    <w:p>
+      <w:pPr>
+        <w:rPr>
+          <w:rFonts w:ascii="Courier New" w:hAnsi="Courier New" w:cs="Courier New"/>
+          <w:sz w:val="24"/>
+          <w:szCs w:val="24"/>
+        </w:rPr>
+      </w:pPr>
+      <w:r>
+        <w:rPr>
+          <w:rFonts w:ascii="Courier New" w:hAnsi="Courier New" w:cs="Courier New"/>
+          <w:sz w:val="24"/>
+          <w:szCs w:val="24"/>
+        </w:rPr>
+        <w:t xml:space="preserve">All database creation moved from authentication to </w:t>
+      </w:r>
+      <w:proofErr w:type="spellStart"/>
+      <w:r>
+        <w:rPr>
+          <w:rFonts w:ascii="Courier New" w:hAnsi="Courier New" w:cs="Courier New"/>
+          <w:sz w:val="24"/>
+          <w:szCs w:val="24"/>
+        </w:rPr>
+        <w:t>DB_Core</w:t>
+      </w:r>
+      <w:proofErr w:type="spellEnd"/>
+      <w:r>
+        <w:rPr>
+          <w:rFonts w:ascii="Courier New" w:hAnsi="Courier New" w:cs="Courier New"/>
+          <w:sz w:val="24"/>
+          <w:szCs w:val="24"/>
+        </w:rPr>
+        <w:t>.</w:t>
+      </w:r>
+    </w:p>
+    <w:p>
+      <w:pPr>
+        <w:rPr>
+          <w:rFonts w:ascii="Courier New" w:hAnsi="Courier New" w:cs="Courier New"/>
+          <w:sz w:val="24"/>
+          <w:szCs w:val="24"/>
+        </w:rPr>
+      </w:pPr>
+      <w:r>
+        <w:rPr>
+          <w:rFonts w:ascii="Courier New" w:hAnsi="Courier New" w:cs="Courier New"/>
+          <w:sz w:val="24"/>
+          <w:szCs w:val="24"/>
+        </w:rPr>
+        <w:t>The wiki page hasn’t been essential and we have found it better to communicate through other means and this has been effective</w:t>
+      </w:r>
+    </w:p>
+    <w:p>
+      <w:pPr>
+        <w:rPr>
+          <w:rFonts w:ascii="Courier New" w:hAnsi="Courier New" w:cs="Courier New"/>
+          <w:sz w:val="24"/>
+          <w:szCs w:val="24"/>
+        </w:rPr>
+      </w:pPr>
+      <w:r>
+        <w:rPr>
+          <w:rFonts w:ascii="Courier New" w:hAnsi="Courier New" w:cs="Courier New"/>
+          <w:sz w:val="24"/>
+          <w:szCs w:val="24"/>
+        </w:rPr>
+        <w:t>No alterations have been made to the regular meeting times</w:t>
+      </w:r>
+      <w:r>
+        <w:rPr>
+          <w:rFonts w:ascii="Courier New" w:hAnsi="Courier New" w:cs="Courier New"/>
+          <w:sz w:val="24"/>
+          <w:szCs w:val="24"/>
+        </w:rPr>
+        <w:t>.</w:t>
+      </w:r>
+    </w:p>
+    <w:p>
+      <w:pPr>
+        <w:rPr>
+          <w:rFonts w:ascii="Courier New" w:hAnsi="Courier New" w:cs="Courier New"/>
+          <w:sz w:val="24"/>
+          <w:szCs w:val="24"/>
+        </w:rPr>
+      </w:pPr>
+      <w:r>
+        <w:rPr>
+          <w:rFonts w:ascii="Courier New" w:hAnsi="Courier New" w:cs="Courier New"/>
+          <w:sz w:val="24"/>
+          <w:szCs w:val="24"/>
+        </w:rPr>
+        <w:t xml:space="preserve">The meeting minutes from now on will be updated during the meeting rather than just after, so we can improve the </w:t>
+      </w:r>
+      <w:proofErr w:type="gramStart"/>
+      <w:r>
+        <w:rPr>
+          <w:rFonts w:ascii="Courier New" w:hAnsi="Courier New" w:cs="Courier New"/>
+          <w:sz w:val="24"/>
+          <w:szCs w:val="24"/>
+        </w:rPr>
+        <w:t>accuracy  and</w:t>
+      </w:r>
+      <w:proofErr w:type="gramEnd"/>
+      <w:r>
+        <w:rPr>
+          <w:rFonts w:ascii="Courier New" w:hAnsi="Courier New" w:cs="Courier New"/>
+          <w:sz w:val="24"/>
+          <w:szCs w:val="24"/>
+        </w:rPr>
+        <w:t xml:space="preserve"> the detail.</w:t>
+      </w:r>
       <w:bookmarkStart w:id="0" w:name="_GoBack"/>
       <w:bookmarkEnd w:id="0"/>
-    </w:p>
-    <w:p>
-      <w:pPr>
-        <w:rPr>
-          <w:rFonts w:ascii="Courier New" w:hAnsi="Courier New" w:cs="Courier New"/>
-          <w:sz w:val="24"/>
-          <w:szCs w:val="24"/>
-        </w:rPr>
-      </w:pPr>
-      <w:r>
-        <w:rPr>
-          <w:rFonts w:ascii="Courier New" w:hAnsi="Courier New" w:cs="Courier New"/>
-          <w:sz w:val="24"/>
-          <w:szCs w:val="24"/>
-        </w:rPr>
-        <w:t xml:space="preserve">All deadlines for the course are now on Student Data Services. This means that all deadlines will be added to the </w:t>
-      </w:r>
-      <w:proofErr w:type="spellStart"/>
-      <w:r>
-        <w:rPr>
-          <w:rFonts w:ascii="Courier New" w:hAnsi="Courier New" w:cs="Courier New"/>
-          <w:sz w:val="24"/>
-          <w:szCs w:val="24"/>
-        </w:rPr>
-        <w:t>gantt</w:t>
-      </w:r>
-      <w:proofErr w:type="spellEnd"/>
-      <w:r>
-        <w:rPr>
-          <w:rFonts w:ascii="Courier New" w:hAnsi="Courier New" w:cs="Courier New"/>
-          <w:sz w:val="24"/>
-          <w:szCs w:val="24"/>
-        </w:rPr>
-        <w:t xml:space="preserve"> chart for all group members to see and plan their personal time accordingly.</w:t>
-      </w:r>
-    </w:p>
-    <w:p>
-      <w:pPr>
-        <w:rPr>
-          <w:rFonts w:ascii="Courier New" w:hAnsi="Courier New" w:cs="Courier New"/>
-          <w:sz w:val="24"/>
-          <w:szCs w:val="24"/>
-        </w:rPr>
-      </w:pPr>
-      <w:r>
-        <w:rPr>
-          <w:rFonts w:ascii="Courier New" w:hAnsi="Courier New" w:cs="Courier New"/>
-          <w:sz w:val="24"/>
-          <w:szCs w:val="24"/>
-        </w:rPr>
-        <w:t>Improvements to the meetings minutes are now done. This provides us with a better description of the previous meetings and future ones too.</w:t>
-      </w:r>
-    </w:p>
-    <w:p>
-      <w:pPr>
-        <w:rPr>
-          <w:rFonts w:ascii="Courier New" w:hAnsi="Courier New" w:cs="Courier New"/>
-          <w:sz w:val="24"/>
-          <w:szCs w:val="24"/>
-        </w:rPr>
-      </w:pPr>
-      <w:r>
-        <w:rPr>
-          <w:rFonts w:ascii="Courier New" w:hAnsi="Courier New" w:cs="Courier New"/>
-          <w:sz w:val="24"/>
-          <w:szCs w:val="24"/>
-        </w:rPr>
-        <w:t>General agreement to communicate more, e.g. Facebook group etc. We feel that if people need help they should ask, although this is the case now, we would like it to be more frequent regardless of how silly they think the question is. We encourage the asking of questions.</w:t>
-      </w:r>
-    </w:p>
-    <w:p>
-      <w:pPr>
-        <w:rPr>
-          <w:rFonts w:ascii="Courier New" w:hAnsi="Courier New" w:cs="Courier New"/>
-          <w:sz w:val="24"/>
-          <w:szCs w:val="24"/>
-        </w:rPr>
-      </w:pPr>
-      <w:r>
-        <w:rPr>
-          <w:rFonts w:ascii="Courier New" w:hAnsi="Courier New" w:cs="Courier New"/>
-          <w:sz w:val="24"/>
-          <w:szCs w:val="24"/>
-        </w:rPr>
-        <w:t xml:space="preserve">Increased the frequency of updating the group of any alterations through the Facebook group even though we can see the changes on </w:t>
-      </w:r>
-      <w:proofErr w:type="spellStart"/>
-      <w:r>
-        <w:rPr>
-          <w:rFonts w:ascii="Courier New" w:hAnsi="Courier New" w:cs="Courier New"/>
-          <w:sz w:val="24"/>
-          <w:szCs w:val="24"/>
-        </w:rPr>
-        <w:t>Gitlab</w:t>
-      </w:r>
-      <w:proofErr w:type="spellEnd"/>
-      <w:r>
-        <w:rPr>
-          <w:rFonts w:ascii="Courier New" w:hAnsi="Courier New" w:cs="Courier New"/>
-          <w:sz w:val="24"/>
-          <w:szCs w:val="24"/>
-        </w:rPr>
-        <w:t>. We need to make sure that edited documents and code is made known to the group.</w:t>
-      </w:r>
-    </w:p>
-    <w:p>
-      <w:pPr>
-        <w:rPr>
-          <w:rFonts w:ascii="Courier New" w:hAnsi="Courier New" w:cs="Courier New"/>
-          <w:sz w:val="24"/>
-          <w:szCs w:val="24"/>
-        </w:rPr>
-      </w:pPr>
-      <w:r>
-        <w:rPr>
-          <w:rFonts w:ascii="Courier New" w:hAnsi="Courier New" w:cs="Courier New"/>
-          <w:sz w:val="24"/>
-          <w:szCs w:val="24"/>
-        </w:rPr>
-        <w:t xml:space="preserve">More commenting, it would be a lot easier and faster to read and understand the code if there were more comments with an acceptable level of detail. </w:t>
-      </w:r>
-    </w:p>
-    <w:p>
-      <w:pPr>
-        <w:rPr>
-          <w:rFonts w:ascii="Courier New" w:hAnsi="Courier New" w:cs="Courier New"/>
-          <w:sz w:val="24"/>
-          <w:szCs w:val="24"/>
-        </w:rPr>
-      </w:pPr>
-      <w:r>
-        <w:rPr>
-          <w:rFonts w:ascii="Courier New" w:hAnsi="Courier New" w:cs="Courier New"/>
-          <w:sz w:val="24"/>
-          <w:szCs w:val="24"/>
-        </w:rPr>
-        <w:t xml:space="preserve">Problems with </w:t>
-      </w:r>
-      <w:proofErr w:type="spellStart"/>
-      <w:r>
-        <w:rPr>
-          <w:rFonts w:ascii="Courier New" w:hAnsi="Courier New" w:cs="Courier New"/>
-          <w:sz w:val="24"/>
-          <w:szCs w:val="24"/>
-        </w:rPr>
-        <w:t>Gitlab</w:t>
-      </w:r>
-      <w:proofErr w:type="spellEnd"/>
-      <w:r>
-        <w:rPr>
-          <w:rFonts w:ascii="Courier New" w:hAnsi="Courier New" w:cs="Courier New"/>
-          <w:sz w:val="24"/>
-          <w:szCs w:val="24"/>
-        </w:rPr>
-        <w:t xml:space="preserve"> so one of us is using raptor currently to get around it.</w:t>
-      </w:r>
-    </w:p>
-    <w:p>
-      <w:pPr>
-        <w:rPr>
-          <w:rFonts w:ascii="Courier New" w:hAnsi="Courier New" w:cs="Courier New"/>
-          <w:sz w:val="24"/>
-          <w:szCs w:val="24"/>
-        </w:rPr>
-      </w:pPr>
-      <w:r>
-        <w:rPr>
-          <w:rFonts w:ascii="Courier New" w:hAnsi="Courier New" w:cs="Courier New"/>
-          <w:sz w:val="24"/>
-          <w:szCs w:val="24"/>
-        </w:rPr>
-        <w:t xml:space="preserve">All database creation moved from authentication to </w:t>
-      </w:r>
-      <w:proofErr w:type="spellStart"/>
-      <w:r>
-        <w:rPr>
-          <w:rFonts w:ascii="Courier New" w:hAnsi="Courier New" w:cs="Courier New"/>
-          <w:sz w:val="24"/>
-          <w:szCs w:val="24"/>
-        </w:rPr>
-        <w:t>DB_Core</w:t>
-      </w:r>
-      <w:proofErr w:type="spellEnd"/>
-      <w:r>
-        <w:rPr>
-          <w:rFonts w:ascii="Courier New" w:hAnsi="Courier New" w:cs="Courier New"/>
-          <w:sz w:val="24"/>
-          <w:szCs w:val="24"/>
-        </w:rPr>
-        <w:t>.</w:t>
-      </w:r>
-    </w:p>
-    <w:p>
-      <w:pPr>
-        <w:rPr>
-          <w:rFonts w:ascii="Courier New" w:hAnsi="Courier New" w:cs="Courier New"/>
-          <w:sz w:val="24"/>
-          <w:szCs w:val="24"/>
-        </w:rPr>
-      </w:pPr>
-      <w:r>
-        <w:rPr>
-          <w:rFonts w:ascii="Courier New" w:hAnsi="Courier New" w:cs="Courier New"/>
-          <w:sz w:val="24"/>
-          <w:szCs w:val="24"/>
-        </w:rPr>
-        <w:t>The wiki page hasn’t been essential and we have found it better to communicate through other means and this has been effective</w:t>
-      </w:r>
-    </w:p>
-    <w:p>
-      <w:pPr>
-        <w:rPr>
-          <w:rFonts w:ascii="Courier New" w:hAnsi="Courier New" w:cs="Courier New"/>
-          <w:sz w:val="24"/>
-          <w:szCs w:val="24"/>
-        </w:rPr>
-      </w:pPr>
-      <w:r>
-        <w:rPr>
-          <w:rFonts w:ascii="Courier New" w:hAnsi="Courier New" w:cs="Courier New"/>
-          <w:sz w:val="24"/>
-          <w:szCs w:val="24"/>
-        </w:rPr>
-        <w:t>No alterations have been made to the regular meeting times</w:t>
-      </w:r>
     </w:p>
     <w:sectPr>
       <w:pgSz w:w="11906" w:h="16838"/>

</xml_diff>